<commit_message>
Added project design doc
1
</commit_message>
<xml_diff>
--- a/Unity/Project Design Doc [WORD].docx
+++ b/Unity/Project Design Doc [WORD].docx
@@ -1,6 +1,6 @@
 
 <file path=word/document.xml><?xml version="1.0" encoding="utf-8"?>
-<w:document xmlns:wpc="http://schemas.microsoft.com/office/word/2010/wordprocessingCanvas" xmlns:cx="http://schemas.microsoft.com/office/drawing/2014/chartex" xmlns:cx1="http://schemas.microsoft.com/office/drawing/2015/9/8/chartex" xmlns:cx2="http://schemas.microsoft.com/office/drawing/2015/10/21/chartex" xmlns:cx3="http://schemas.microsoft.com/office/drawing/2016/5/9/chartex" xmlns:cx4="http://schemas.microsoft.com/office/drawing/2016/5/10/chartex" xmlns:cx5="http://schemas.microsoft.com/office/drawing/2016/5/11/chartex" xmlns:cx6="http://schemas.microsoft.com/office/drawing/2016/5/12/chartex" xmlns:cx7="http://schemas.microsoft.com/office/drawing/2016/5/13/chartex" xmlns:cx8="http://schemas.microsoft.com/office/drawing/2016/5/14/chartex" xmlns:mc="http://schemas.openxmlformats.org/markup-compatibility/2006" xmlns:aink="http://schemas.microsoft.com/office/drawing/2016/ink" xmlns:am3d="http://schemas.microsoft.com/office/drawing/2017/model3d" xmlns:o="urn:schemas-microsoft-com:office:office" xmlns:r="http://schemas.openxmlformats.org/officeDocument/2006/relationships" xmlns:m="http://schemas.openxmlformats.org/officeDocument/2006/math" xmlns:v="urn:schemas-microsoft-com:vml" xmlns:wp14="http://schemas.microsoft.com/office/word/2010/wordprocessingDrawing" xmlns:wp="http://schemas.openxmlformats.org/drawingml/2006/wordprocessingDrawing" xmlns:w10="urn:schemas-microsoft-com:office:word" xmlns:w="http://schemas.openxmlformats.org/wordprocessingml/2006/main" xmlns:w14="http://schemas.microsoft.com/office/word/2010/wordml" xmlns:w15="http://schemas.microsoft.com/office/word/2012/wordml" xmlns:w16cid="http://schemas.microsoft.com/office/word/2016/wordml/cid" xmlns:w16se="http://schemas.microsoft.com/office/word/2015/wordml/symex" xmlns:wpg="http://schemas.microsoft.com/office/word/2010/wordprocessingGroup" xmlns:wpi="http://schemas.microsoft.com/office/word/2010/wordprocessingInk" xmlns:wne="http://schemas.microsoft.com/office/word/2006/wordml" xmlns:wps="http://schemas.microsoft.com/office/word/2010/wordprocessingShape" mc:Ignorable="w14 w15 w16se w16cid wp14">
+<w:document xmlns:wpc="http://schemas.microsoft.com/office/word/2010/wordprocessingCanvas" xmlns:cx="http://schemas.microsoft.com/office/drawing/2014/chartex" xmlns:cx1="http://schemas.microsoft.com/office/drawing/2015/9/8/chartex" xmlns:cx2="http://schemas.microsoft.com/office/drawing/2015/10/21/chartex" xmlns:cx3="http://schemas.microsoft.com/office/drawing/2016/5/9/chartex" xmlns:cx4="http://schemas.microsoft.com/office/drawing/2016/5/10/chartex" xmlns:cx5="http://schemas.microsoft.com/office/drawing/2016/5/11/chartex" xmlns:cx6="http://schemas.microsoft.com/office/drawing/2016/5/12/chartex" xmlns:cx7="http://schemas.microsoft.com/office/drawing/2016/5/13/chartex" xmlns:cx8="http://schemas.microsoft.com/office/drawing/2016/5/14/chartex" xmlns:mc="http://schemas.openxmlformats.org/markup-compatibility/2006" xmlns:aink="http://schemas.microsoft.com/office/drawing/2016/ink" xmlns:am3d="http://schemas.microsoft.com/office/drawing/2017/model3d" xmlns:o="urn:schemas-microsoft-com:office:office" xmlns:r="http://schemas.openxmlformats.org/officeDocument/2006/relationships" xmlns:m="http://schemas.openxmlformats.org/officeDocument/2006/math" xmlns:v="urn:schemas-microsoft-com:vml" xmlns:wp14="http://schemas.microsoft.com/office/word/2010/wordprocessingDrawing" xmlns:wp="http://schemas.openxmlformats.org/drawingml/2006/wordprocessingDrawing" xmlns:w10="urn:schemas-microsoft-com:office:word" xmlns:w="http://schemas.openxmlformats.org/wordprocessingml/2006/main" xmlns:w14="http://schemas.microsoft.com/office/word/2010/wordml" xmlns:w15="http://schemas.microsoft.com/office/word/2012/wordml" xmlns:w16cex="http://schemas.microsoft.com/office/word/2018/wordml/cex" xmlns:w16cid="http://schemas.microsoft.com/office/word/2016/wordml/cid" xmlns:w16="http://schemas.microsoft.com/office/word/2018/wordml" xmlns:w16sdtdh="http://schemas.microsoft.com/office/word/2020/wordml/sdtdatahash" xmlns:w16se="http://schemas.microsoft.com/office/word/2015/wordml/symex" xmlns:wpg="http://schemas.microsoft.com/office/word/2010/wordprocessingGroup" xmlns:wpi="http://schemas.microsoft.com/office/word/2010/wordprocessingInk" xmlns:wne="http://schemas.microsoft.com/office/word/2006/wordml" xmlns:wps="http://schemas.microsoft.com/office/word/2010/wordprocessingShape" mc:Ignorable="w14 w15 w16se w16cid w16 w16cex w16sdtdh wp14">
   <w:body>
     <w:p>
       <w:pPr>
@@ -131,17 +131,8 @@
                       <w:i/>
                       <w:color w:val="B7B7B7"/>
                     </w:rPr>
-                    <w:t>mm/</w:t>
+                    <w:t>09</w:t>
                   </w:r>
-                  <w:proofErr w:type="spellStart"/>
-                  <w:r>
-                    <w:rPr>
-                      <w:i/>
-                      <w:color w:val="B7B7B7"/>
-                    </w:rPr>
-                    <w:t>dd</w:t>
-                  </w:r>
-                  <w:proofErr w:type="spellEnd"/>
                   <w:r>
                     <w:rPr>
                       <w:i/>
@@ -149,15 +140,27 @@
                     </w:rPr>
                     <w:t>/</w:t>
                   </w:r>
-                  <w:proofErr w:type="spellStart"/>
                   <w:r>
                     <w:rPr>
                       <w:i/>
                       <w:color w:val="B7B7B7"/>
                     </w:rPr>
-                    <w:t>yyyy</w:t>
+                    <w:t>19</w:t>
                   </w:r>
-                  <w:proofErr w:type="spellEnd"/>
+                  <w:r>
+                    <w:rPr>
+                      <w:i/>
+                      <w:color w:val="B7B7B7"/>
+                    </w:rPr>
+                    <w:t>/</w:t>
+                  </w:r>
+                  <w:r>
+                    <w:rPr>
+                      <w:i/>
+                      <w:color w:val="B7B7B7"/>
+                    </w:rPr>
+                    <w:t>2021</w:t>
+                  </w:r>
                 </w:p>
                 <w:p>
                   <w:pPr>
@@ -168,9 +171,11 @@
                       <w:i/>
                     </w:rPr>
                   </w:pPr>
+                  <w:proofErr w:type="spellStart"/>
                   <w:r>
-                    <w:t>Student Name</w:t>
+                    <w:t>Ancill</w:t>
                   </w:r>
+                  <w:proofErr w:type="spellEnd"/>
                 </w:p>
               </w:tc>
             </w:tr>
@@ -239,8 +244,30 @@
             <w:bookmarkStart w:id="1" w:name="_ic97nye8eswm" w:colFirst="0" w:colLast="0"/>
             <w:bookmarkEnd w:id="1"/>
             <w:r>
-              <w:t>Project Concept</w:t>
+              <w:t xml:space="preserve">Project </w:t>
             </w:r>
+            <w:r>
+              <w:rPr>
+                <w:i/>
+                <w:color w:val="B7B7B7"/>
+              </w:rPr>
+              <w:t>ROCK/PAPER/</w:t>
+            </w:r>
+            <w:proofErr w:type="gramStart"/>
+            <w:r>
+              <w:rPr>
+                <w:i/>
+                <w:color w:val="B7B7B7"/>
+              </w:rPr>
+              <w:t>SCISSORS</w:t>
+            </w:r>
+            <w:r>
+              <w:t xml:space="preserve">  </w:t>
+            </w:r>
+            <w:r>
+              <w:t>Concept</w:t>
+            </w:r>
+            <w:proofErr w:type="gramEnd"/>
           </w:p>
         </w:tc>
       </w:tr>
@@ -465,7 +492,14 @@
                       <w:i/>
                       <w:color w:val="B7B7B7"/>
                     </w:rPr>
-                    <w:t>top Down / side view / isometric</w:t>
+                    <w:t xml:space="preserve">top </w:t>
+                  </w:r>
+                  <w:r>
+                    <w:rPr>
+                      <w:i/>
+                      <w:color w:val="B7B7B7"/>
+                    </w:rPr>
+                    <w:t>UP</w:t>
                   </w:r>
                 </w:p>
               </w:tc>
@@ -698,7 +732,7 @@
                       <w:i/>
                       <w:color w:val="B7B7B7"/>
                     </w:rPr>
-                    <w:t>description of player movement.</w:t>
+                    <w:t>Change horizontal position, change weapon type</w:t>
                   </w:r>
                 </w:p>
               </w:tc>
@@ -884,7 +918,7 @@
                       <w:i/>
                       <w:color w:val="B7B7B7"/>
                     </w:rPr>
-                    <w:t>types of objects</w:t>
+                    <w:t>Scissors, paper and rock</w:t>
                   </w:r>
                 </w:p>
               </w:tc>
@@ -1134,7 +1168,7 @@
                       <w:i/>
                       <w:color w:val="B7B7B7"/>
                     </w:rPr>
-                    <w:t>goal of the game.</w:t>
+                    <w:t>Not beaten by classic rock/paper/scissor rules</w:t>
                   </w:r>
                 </w:p>
               </w:tc>
@@ -1321,7 +1355,41 @@
                       <w:i/>
                       <w:color w:val="B7B7B7"/>
                     </w:rPr>
-                    <w:t>description of sound effects</w:t>
+                    <w:t>Cutting sound of scissors to paper</w:t>
+                  </w:r>
+                </w:p>
+                <w:p>
+                  <w:pPr>
+                    <w:widowControl w:val="0"/>
+                    <w:spacing w:line="240" w:lineRule="auto"/>
+                    <w:rPr>
+                      <w:i/>
+                      <w:color w:val="B7B7B7"/>
+                    </w:rPr>
+                  </w:pPr>
+                  <w:r>
+                    <w:rPr>
+                      <w:i/>
+                      <w:color w:val="B7B7B7"/>
+                    </w:rPr>
+                    <w:t>Shrink sound of paper to rock</w:t>
+                  </w:r>
+                </w:p>
+                <w:p>
+                  <w:pPr>
+                    <w:widowControl w:val="0"/>
+                    <w:spacing w:line="240" w:lineRule="auto"/>
+                    <w:rPr>
+                      <w:i/>
+                      <w:color w:val="B7B7B7"/>
+                    </w:rPr>
+                  </w:pPr>
+                  <w:r>
+                    <w:rPr>
+                      <w:i/>
+                      <w:color w:val="B7B7B7"/>
+                    </w:rPr>
+                    <w:t>Ground metal sound of rock to scissors</w:t>
                   </w:r>
                 </w:p>
                 <w:p>
@@ -1422,18 +1490,15 @@
                       <w:i/>
                       <w:color w:val="B7B7B7"/>
                     </w:rPr>
-                    <w:t>description of particle effects</w:t>
+                    <w:t xml:space="preserve">Cutting paper, metal particles from stone, </w:t>
                   </w:r>
-                </w:p>
-                <w:p>
-                  <w:pPr>
-                    <w:widowControl w:val="0"/>
-                    <w:spacing w:line="240" w:lineRule="auto"/>
-                    <w:rPr>
-                      <w:i/>
-                      <w:color w:val="B7B7B7"/>
-                    </w:rPr>
-                  </w:pPr>
+                  <w:r>
+                    <w:rPr>
+                      <w:i/>
+                      <w:color w:val="B7B7B7"/>
+                    </w:rPr>
+                    <w:br/>
+                  </w:r>
                 </w:p>
               </w:tc>
             </w:tr>
@@ -1567,13 +1632,6 @@
                       <w:color w:val="B7B7B7"/>
                     </w:rPr>
                   </w:pPr>
-                  <w:r>
-                    <w:rPr>
-                      <w:i/>
-                      <w:color w:val="B7B7B7"/>
-                    </w:rPr>
-                    <w:t>description of any other expected special effects or animation in the project.</w:t>
-                  </w:r>
                 </w:p>
               </w:tc>
             </w:tr>
@@ -1759,7 +1817,7 @@
                       <w:i/>
                       <w:color w:val="B7B7B7"/>
                     </w:rPr>
-                    <w:t>description of gameplay mechanic,</w:t>
+                    <w:t xml:space="preserve">Player moves by arrow keys 3 types of weapons and try to beat other 3 types of enemies </w:t>
                   </w:r>
                 </w:p>
               </w:tc>
@@ -1850,7 +1908,14 @@
                       <w:i/>
                       <w:color w:val="B7B7B7"/>
                     </w:rPr>
-                    <w:t>effect of gameplay mechanic</w:t>
+                    <w:t>Take score</w:t>
+                  </w:r>
+                  <w:r>
+                    <w:rPr>
+                      <w:i/>
+                      <w:color w:val="B7B7B7"/>
+                    </w:rPr>
+                    <w:t xml:space="preserve"> of wined parties </w:t>
                   </w:r>
                 </w:p>
               </w:tc>
@@ -1990,7 +2055,7 @@
                       <w:i/>
                       <w:color w:val="B7B7B7"/>
                     </w:rPr>
-                    <w:t xml:space="preserve">description of any other gameplay mechanic(s) and their effect on the game. </w:t>
+                    <w:t>Lives that decrease when loose party</w:t>
                   </w:r>
                 </w:p>
               </w:tc>
@@ -2178,7 +2243,7 @@
                       <w:i/>
                       <w:color w:val="B7B7B7"/>
                     </w:rPr>
-                    <w:t>score/lives/timer</w:t>
+                    <w:t>3 lives</w:t>
                   </w:r>
                 </w:p>
               </w:tc>
@@ -2259,7 +2324,7 @@
                       <w:i/>
                       <w:color w:val="B7B7B7"/>
                     </w:rPr>
-                    <w:t>increase/decrease</w:t>
+                    <w:t>decrease</w:t>
                   </w:r>
                 </w:p>
               </w:tc>
@@ -2350,7 +2415,7 @@
                       <w:i/>
                       <w:color w:val="B7B7B7"/>
                     </w:rPr>
-                    <w:t>condition to change score/lives/timer.</w:t>
+                    <w:t>Loose fight between weapon and enemy</w:t>
                   </w:r>
                 </w:p>
               </w:tc>
@@ -2478,7 +2543,7 @@
                       <w:i/>
                       <w:color w:val="B7B7B7"/>
                     </w:rPr>
-                    <w:t>“Working title</w:t>
+                    <w:t>ROCK/PAPER/SCISSORS</w:t>
                   </w:r>
                 </w:p>
               </w:tc>
@@ -2587,7 +2652,7 @@
                       <w:i/>
                       <w:color w:val="B7B7B7"/>
                     </w:rPr>
-                    <w:t>condition to end the game.</w:t>
+                    <w:t>0 lives left</w:t>
                   </w:r>
                 </w:p>
               </w:tc>
@@ -2646,6 +2711,7 @@
             <w:bookmarkStart w:id="7" w:name="_s9u68ock28th" w:colFirst="0" w:colLast="0"/>
             <w:bookmarkEnd w:id="7"/>
             <w:r>
+              <w:lastRenderedPageBreak/>
               <w:t>6</w:t>
             </w:r>
           </w:p>
@@ -2751,18 +2817,8 @@
                       <w:i/>
                       <w:color w:val="B7B7B7"/>
                     </w:rPr>
-                    <w:t>Any other notes about the project that you don’t feel were addressed in the above.</w:t>
+                    <w:t>Player cannot lose enemy weapon go under screen area, he will lose one live point</w:t>
                   </w:r>
-                </w:p>
-                <w:p>
-                  <w:pPr>
-                    <w:widowControl w:val="0"/>
-                    <w:spacing w:line="240" w:lineRule="auto"/>
-                    <w:rPr>
-                      <w:i/>
-                      <w:color w:val="B7B7B7"/>
-                    </w:rPr>
-                  </w:pPr>
                 </w:p>
                 <w:p>
                   <w:pPr>
@@ -3010,7 +3066,7 @@
                       <w:i/>
                       <w:color w:val="B7B7B7"/>
                     </w:rPr>
-                    <w:t>Functional feature(s) by milestone #1</w:t>
+                    <w:t>Project/Camera set up with primitive for all gameplay objects</w:t>
                   </w:r>
                 </w:p>
               </w:tc>
@@ -3096,24 +3152,8 @@
                       <w:i/>
                       <w:color w:val="B7B7B7"/>
                     </w:rPr>
-                    <w:t>m</w:t>
+                    <w:t>mm/dd</w:t>
                   </w:r>
-                  <w:r>
-                    <w:rPr>
-                      <w:i/>
-                      <w:color w:val="B7B7B7"/>
-                    </w:rPr>
-                    <w:t>m/</w:t>
-                  </w:r>
-                  <w:proofErr w:type="spellStart"/>
-                  <w:r>
-                    <w:rPr>
-                      <w:i/>
-                      <w:color w:val="B7B7B7"/>
-                    </w:rPr>
-                    <w:t>dd</w:t>
-                  </w:r>
-                  <w:proofErr w:type="spellEnd"/>
                 </w:p>
               </w:tc>
             </w:tr>
@@ -3242,7 +3282,7 @@
                       <w:i/>
                       <w:color w:val="B7B7B7"/>
                     </w:rPr>
-                    <w:t>Functional feature(s) by milestone #2</w:t>
+                    <w:t>Player can move and can’t leave game area</w:t>
                   </w:r>
                 </w:p>
               </w:tc>
@@ -3328,17 +3368,8 @@
                       <w:i/>
                       <w:color w:val="B7B7B7"/>
                     </w:rPr>
-                    <w:t>mm/</w:t>
+                    <w:t>mm/dd</w:t>
                   </w:r>
-                  <w:proofErr w:type="spellStart"/>
-                  <w:r>
-                    <w:rPr>
-                      <w:i/>
-                      <w:color w:val="B7B7B7"/>
-                    </w:rPr>
-                    <w:t>dd</w:t>
-                  </w:r>
-                  <w:proofErr w:type="spellEnd"/>
                 </w:p>
               </w:tc>
             </w:tr>
@@ -3467,7 +3498,58 @@
                       <w:i/>
                       <w:color w:val="B7B7B7"/>
                     </w:rPr>
-                    <w:t>Functional feature(s) by milestone #3</w:t>
+                    <w:t>Object randomly spawn from top of the screen</w:t>
+                  </w:r>
+                </w:p>
+                <w:p>
+                  <w:pPr>
+                    <w:widowControl w:val="0"/>
+                    <w:numPr>
+                      <w:ilvl w:val="0"/>
+                      <w:numId w:val="1"/>
+                    </w:numPr>
+                    <w:spacing w:line="240" w:lineRule="auto"/>
+                    <w:ind w:left="340" w:hanging="270"/>
+                    <w:rPr>
+                      <w:i/>
+                      <w:color w:val="B7B7B7"/>
+                    </w:rPr>
+                  </w:pPr>
+                  <w:r>
+                    <w:rPr>
+                      <w:i/>
+                      <w:color w:val="B7B7B7"/>
+                    </w:rPr>
+                    <w:t>Player could change weapon by 1/2/3 keyboard keys</w:t>
+                  </w:r>
+                </w:p>
+                <w:p>
+                  <w:pPr>
+                    <w:widowControl w:val="0"/>
+                    <w:numPr>
+                      <w:ilvl w:val="0"/>
+                      <w:numId w:val="1"/>
+                    </w:numPr>
+                    <w:spacing w:line="240" w:lineRule="auto"/>
+                    <w:ind w:left="340" w:hanging="270"/>
+                    <w:rPr>
+                      <w:i/>
+                      <w:color w:val="B7B7B7"/>
+                    </w:rPr>
+                  </w:pPr>
+                  <w:r>
+                    <w:rPr>
+                      <w:i/>
+                      <w:color w:val="B7B7B7"/>
+                    </w:rPr>
+                    <w:t xml:space="preserve">When player weapon collides with </w:t>
+                  </w:r>
+                  <w:r>
+                    <w:rPr>
+                      <w:i/>
+                      <w:color w:val="B7B7B7"/>
+                    </w:rPr>
+                    <w:t>another enemy it disappears</w:t>
                   </w:r>
                 </w:p>
               </w:tc>
@@ -3553,17 +3635,8 @@
                       <w:i/>
                       <w:color w:val="B7B7B7"/>
                     </w:rPr>
-                    <w:t>mm/</w:t>
+                    <w:t>mm/dd</w:t>
                   </w:r>
-                  <w:proofErr w:type="spellStart"/>
-                  <w:r>
-                    <w:rPr>
-                      <w:i/>
-                      <w:color w:val="B7B7B7"/>
-                    </w:rPr>
-                    <w:t>dd</w:t>
-                  </w:r>
-                  <w:proofErr w:type="spellEnd"/>
                 </w:p>
               </w:tc>
             </w:tr>
@@ -3685,7 +3758,7 @@
                       <w:i/>
                       <w:color w:val="B7B7B7"/>
                     </w:rPr>
-                    <w:t>Functional feature(s) by milestone #4</w:t>
+                    <w:t>Primitive object and background replaced to 3D assets</w:t>
                   </w:r>
                 </w:p>
               </w:tc>
@@ -3771,17 +3844,8 @@
                       <w:i/>
                       <w:color w:val="B7B7B7"/>
                     </w:rPr>
-                    <w:t>mm/</w:t>
+                    <w:t>mm/dd</w:t>
                   </w:r>
-                  <w:proofErr w:type="spellStart"/>
-                  <w:r>
-                    <w:rPr>
-                      <w:i/>
-                      <w:color w:val="B7B7B7"/>
-                    </w:rPr>
-                    <w:t>dd</w:t>
-                  </w:r>
-                  <w:proofErr w:type="spellEnd"/>
                 </w:p>
               </w:tc>
             </w:tr>
@@ -3903,7 +3967,51 @@
                       <w:i/>
                       <w:color w:val="B7B7B7"/>
                     </w:rPr>
-                    <w:t>Functional feature(s) by milestone #5</w:t>
+                    <w:t>Player lives and wined partis score is printing in log console</w:t>
+                  </w:r>
+                </w:p>
+                <w:p>
+                  <w:pPr>
+                    <w:widowControl w:val="0"/>
+                    <w:numPr>
+                      <w:ilvl w:val="0"/>
+                      <w:numId w:val="1"/>
+                    </w:numPr>
+                    <w:spacing w:line="240" w:lineRule="auto"/>
+                    <w:ind w:left="340" w:hanging="270"/>
+                    <w:rPr>
+                      <w:i/>
+                      <w:color w:val="B7B7B7"/>
+                    </w:rPr>
+                  </w:pPr>
+                  <w:r>
+                    <w:rPr>
+                      <w:i/>
+                      <w:color w:val="B7B7B7"/>
+                    </w:rPr>
+                    <w:t>Logic of party winning and losing is implemented</w:t>
+                  </w:r>
+                </w:p>
+                <w:p>
+                  <w:pPr>
+                    <w:widowControl w:val="0"/>
+                    <w:numPr>
+                      <w:ilvl w:val="0"/>
+                      <w:numId w:val="1"/>
+                    </w:numPr>
+                    <w:spacing w:line="240" w:lineRule="auto"/>
+                    <w:ind w:left="340" w:hanging="270"/>
+                    <w:rPr>
+                      <w:i/>
+                      <w:color w:val="B7B7B7"/>
+                    </w:rPr>
+                  </w:pPr>
+                  <w:r>
+                    <w:rPr>
+                      <w:i/>
+                      <w:color w:val="B7B7B7"/>
+                    </w:rPr>
+                    <w:t>Enemy goes under screen area would take 1 life point of player</w:t>
                   </w:r>
                 </w:p>
               </w:tc>
@@ -3989,17 +4097,668 @@
                       <w:i/>
                       <w:color w:val="B7B7B7"/>
                     </w:rPr>
-                    <w:t>mm/</w:t>
+                    <w:t>mm/dd</w:t>
                   </w:r>
-                  <w:proofErr w:type="spellStart"/>
+                </w:p>
+              </w:tc>
+            </w:tr>
+          </w:tbl>
+          <w:p>
+            <w:pPr>
+              <w:widowControl w:val="0"/>
+              <w:spacing w:line="240" w:lineRule="auto"/>
+              <w:rPr>
+                <w:i/>
+                <w:color w:val="B7B7B7"/>
+                <w:sz w:val="12"/>
+                <w:szCs w:val="12"/>
+              </w:rPr>
+            </w:pPr>
+          </w:p>
+        </w:tc>
+      </w:tr>
+      <w:tr>
+        <w:tc>
+          <w:tcPr>
+            <w:tcW w:w="1410" w:type="dxa"/>
+            <w:shd w:val="clear" w:color="auto" w:fill="F3F3F3"/>
+            <w:tcMar>
+              <w:top w:w="144" w:type="dxa"/>
+              <w:left w:w="144" w:type="dxa"/>
+              <w:bottom w:w="144" w:type="dxa"/>
+              <w:right w:w="144" w:type="dxa"/>
+            </w:tcMar>
+            <w:vAlign w:val="center"/>
+          </w:tcPr>
+          <w:p>
+            <w:pPr>
+              <w:widowControl w:val="0"/>
+              <w:spacing w:line="240" w:lineRule="auto"/>
+              <w:jc w:val="right"/>
+              <w:rPr>
+                <w:b/>
+              </w:rPr>
+            </w:pPr>
+            <w:r>
+              <w:rPr>
+                <w:b/>
+              </w:rPr>
+              <w:t>#</w:t>
+            </w:r>
+            <w:r>
+              <w:rPr>
+                <w:b/>
+              </w:rPr>
+              <w:t>6</w:t>
+            </w:r>
+          </w:p>
+        </w:tc>
+        <w:tc>
+          <w:tcPr>
+            <w:tcW w:w="7215" w:type="dxa"/>
+            <w:shd w:val="clear" w:color="auto" w:fill="auto"/>
+            <w:tcMar>
+              <w:top w:w="100" w:type="dxa"/>
+              <w:left w:w="100" w:type="dxa"/>
+              <w:bottom w:w="100" w:type="dxa"/>
+              <w:right w:w="100" w:type="dxa"/>
+            </w:tcMar>
+            <w:vAlign w:val="center"/>
+          </w:tcPr>
+          <w:p>
+            <w:pPr>
+              <w:widowControl w:val="0"/>
+              <w:spacing w:line="240" w:lineRule="auto"/>
+              <w:rPr>
+                <w:i/>
+                <w:color w:val="B7B7B7"/>
+                <w:sz w:val="12"/>
+                <w:szCs w:val="12"/>
+              </w:rPr>
+            </w:pPr>
+          </w:p>
+          <w:tbl>
+            <w:tblPr>
+              <w:tblStyle w:val="aff3"/>
+              <w:tblW w:w="7015" w:type="dxa"/>
+              <w:tblBorders>
+                <w:top w:val="single" w:sz="8" w:space="0" w:color="B7B7B7"/>
+                <w:left w:val="single" w:sz="8" w:space="0" w:color="B7B7B7"/>
+                <w:bottom w:val="single" w:sz="8" w:space="0" w:color="B7B7B7"/>
+                <w:right w:val="single" w:sz="8" w:space="0" w:color="B7B7B7"/>
+                <w:insideH w:val="single" w:sz="8" w:space="0" w:color="B7B7B7"/>
+                <w:insideV w:val="single" w:sz="8" w:space="0" w:color="B7B7B7"/>
+              </w:tblBorders>
+              <w:tblLayout w:type="fixed"/>
+              <w:tblLook w:val="0600" w:firstRow="0" w:lastRow="0" w:firstColumn="0" w:lastColumn="0" w:noHBand="1" w:noVBand="1"/>
+            </w:tblPr>
+            <w:tblGrid>
+              <w:gridCol w:w="7015"/>
+            </w:tblGrid>
+            <w:tr>
+              <w:tc>
+                <w:tcPr>
+                  <w:tcW w:w="7015" w:type="dxa"/>
+                  <w:shd w:val="clear" w:color="auto" w:fill="auto"/>
+                  <w:tcMar>
+                    <w:top w:w="100" w:type="dxa"/>
+                    <w:left w:w="100" w:type="dxa"/>
+                    <w:bottom w:w="100" w:type="dxa"/>
+                    <w:right w:w="100" w:type="dxa"/>
+                  </w:tcMar>
+                </w:tcPr>
+                <w:p>
+                  <w:pPr>
+                    <w:widowControl w:val="0"/>
+                    <w:numPr>
+                      <w:ilvl w:val="0"/>
+                      <w:numId w:val="1"/>
+                    </w:numPr>
+                    <w:spacing w:line="240" w:lineRule="auto"/>
+                    <w:ind w:left="340" w:hanging="270"/>
+                    <w:rPr>
+                      <w:i/>
+                      <w:color w:val="B7B7B7"/>
+                    </w:rPr>
+                  </w:pPr>
                   <w:r>
                     <w:rPr>
                       <w:i/>
                       <w:color w:val="B7B7B7"/>
                     </w:rPr>
-                    <w:t>dd</w:t>
+                    <w:t>Added sounds effects and particles</w:t>
                   </w:r>
-                  <w:proofErr w:type="spellEnd"/>
+                </w:p>
+              </w:tc>
+            </w:tr>
+          </w:tbl>
+          <w:p>
+            <w:pPr>
+              <w:widowControl w:val="0"/>
+              <w:spacing w:line="240" w:lineRule="auto"/>
+              <w:rPr>
+                <w:i/>
+                <w:color w:val="B7B7B7"/>
+                <w:sz w:val="12"/>
+                <w:szCs w:val="12"/>
+              </w:rPr>
+            </w:pPr>
+          </w:p>
+        </w:tc>
+        <w:tc>
+          <w:tcPr>
+            <w:tcW w:w="1455" w:type="dxa"/>
+            <w:shd w:val="clear" w:color="auto" w:fill="auto"/>
+            <w:tcMar>
+              <w:top w:w="100" w:type="dxa"/>
+              <w:left w:w="100" w:type="dxa"/>
+              <w:bottom w:w="100" w:type="dxa"/>
+              <w:right w:w="100" w:type="dxa"/>
+            </w:tcMar>
+            <w:vAlign w:val="center"/>
+          </w:tcPr>
+          <w:p>
+            <w:pPr>
+              <w:widowControl w:val="0"/>
+              <w:spacing w:line="240" w:lineRule="auto"/>
+              <w:rPr>
+                <w:i/>
+                <w:color w:val="B7B7B7"/>
+                <w:sz w:val="12"/>
+                <w:szCs w:val="12"/>
+              </w:rPr>
+            </w:pPr>
+          </w:p>
+          <w:tbl>
+            <w:tblPr>
+              <w:tblStyle w:val="aff4"/>
+              <w:tblW w:w="1255" w:type="dxa"/>
+              <w:tblBorders>
+                <w:top w:val="single" w:sz="8" w:space="0" w:color="B7B7B7"/>
+                <w:left w:val="single" w:sz="8" w:space="0" w:color="B7B7B7"/>
+                <w:bottom w:val="single" w:sz="8" w:space="0" w:color="B7B7B7"/>
+                <w:right w:val="single" w:sz="8" w:space="0" w:color="B7B7B7"/>
+                <w:insideH w:val="single" w:sz="8" w:space="0" w:color="B7B7B7"/>
+                <w:insideV w:val="single" w:sz="8" w:space="0" w:color="B7B7B7"/>
+              </w:tblBorders>
+              <w:tblLayout w:type="fixed"/>
+              <w:tblLook w:val="0600" w:firstRow="0" w:lastRow="0" w:firstColumn="0" w:lastColumn="0" w:noHBand="1" w:noVBand="1"/>
+            </w:tblPr>
+            <w:tblGrid>
+              <w:gridCol w:w="1255"/>
+            </w:tblGrid>
+            <w:tr>
+              <w:tc>
+                <w:tcPr>
+                  <w:tcW w:w="1255" w:type="dxa"/>
+                  <w:shd w:val="clear" w:color="auto" w:fill="auto"/>
+                  <w:tcMar>
+                    <w:top w:w="100" w:type="dxa"/>
+                    <w:left w:w="100" w:type="dxa"/>
+                    <w:bottom w:w="100" w:type="dxa"/>
+                    <w:right w:w="100" w:type="dxa"/>
+                  </w:tcMar>
+                </w:tcPr>
+                <w:p>
+                  <w:pPr>
+                    <w:widowControl w:val="0"/>
+                    <w:spacing w:line="240" w:lineRule="auto"/>
+                    <w:rPr>
+                      <w:i/>
+                    </w:rPr>
+                  </w:pPr>
+                  <w:r>
+                    <w:rPr>
+                      <w:i/>
+                      <w:color w:val="B7B7B7"/>
+                    </w:rPr>
+                    <w:t>mm/dd</w:t>
+                  </w:r>
+                </w:p>
+              </w:tc>
+            </w:tr>
+          </w:tbl>
+          <w:p>
+            <w:pPr>
+              <w:widowControl w:val="0"/>
+              <w:spacing w:line="240" w:lineRule="auto"/>
+              <w:rPr>
+                <w:i/>
+                <w:color w:val="B7B7B7"/>
+                <w:sz w:val="12"/>
+                <w:szCs w:val="12"/>
+              </w:rPr>
+            </w:pPr>
+          </w:p>
+        </w:tc>
+      </w:tr>
+      <w:tr>
+        <w:tc>
+          <w:tcPr>
+            <w:tcW w:w="1410" w:type="dxa"/>
+            <w:shd w:val="clear" w:color="auto" w:fill="F3F3F3"/>
+            <w:tcMar>
+              <w:top w:w="144" w:type="dxa"/>
+              <w:left w:w="144" w:type="dxa"/>
+              <w:bottom w:w="144" w:type="dxa"/>
+              <w:right w:w="144" w:type="dxa"/>
+            </w:tcMar>
+            <w:vAlign w:val="center"/>
+          </w:tcPr>
+          <w:p>
+            <w:pPr>
+              <w:widowControl w:val="0"/>
+              <w:spacing w:line="240" w:lineRule="auto"/>
+              <w:jc w:val="right"/>
+              <w:rPr>
+                <w:b/>
+              </w:rPr>
+            </w:pPr>
+            <w:r>
+              <w:rPr>
+                <w:b/>
+              </w:rPr>
+              <w:t>#7</w:t>
+            </w:r>
+          </w:p>
+        </w:tc>
+        <w:tc>
+          <w:tcPr>
+            <w:tcW w:w="7215" w:type="dxa"/>
+            <w:shd w:val="clear" w:color="auto" w:fill="auto"/>
+            <w:tcMar>
+              <w:top w:w="100" w:type="dxa"/>
+              <w:left w:w="100" w:type="dxa"/>
+              <w:bottom w:w="100" w:type="dxa"/>
+              <w:right w:w="100" w:type="dxa"/>
+            </w:tcMar>
+            <w:vAlign w:val="center"/>
+          </w:tcPr>
+          <w:p>
+            <w:pPr>
+              <w:widowControl w:val="0"/>
+              <w:spacing w:line="240" w:lineRule="auto"/>
+              <w:rPr>
+                <w:i/>
+                <w:color w:val="B7B7B7"/>
+                <w:sz w:val="12"/>
+                <w:szCs w:val="12"/>
+              </w:rPr>
+            </w:pPr>
+          </w:p>
+          <w:tbl>
+            <w:tblPr>
+              <w:tblStyle w:val="aff3"/>
+              <w:tblW w:w="7015" w:type="dxa"/>
+              <w:tblBorders>
+                <w:top w:val="single" w:sz="8" w:space="0" w:color="B7B7B7"/>
+                <w:left w:val="single" w:sz="8" w:space="0" w:color="B7B7B7"/>
+                <w:bottom w:val="single" w:sz="8" w:space="0" w:color="B7B7B7"/>
+                <w:right w:val="single" w:sz="8" w:space="0" w:color="B7B7B7"/>
+                <w:insideH w:val="single" w:sz="8" w:space="0" w:color="B7B7B7"/>
+                <w:insideV w:val="single" w:sz="8" w:space="0" w:color="B7B7B7"/>
+              </w:tblBorders>
+              <w:tblLayout w:type="fixed"/>
+              <w:tblLook w:val="0600" w:firstRow="0" w:lastRow="0" w:firstColumn="0" w:lastColumn="0" w:noHBand="1" w:noVBand="1"/>
+            </w:tblPr>
+            <w:tblGrid>
+              <w:gridCol w:w="7015"/>
+            </w:tblGrid>
+            <w:tr>
+              <w:tc>
+                <w:tcPr>
+                  <w:tcW w:w="7015" w:type="dxa"/>
+                  <w:shd w:val="clear" w:color="auto" w:fill="auto"/>
+                  <w:tcMar>
+                    <w:top w:w="100" w:type="dxa"/>
+                    <w:left w:w="100" w:type="dxa"/>
+                    <w:bottom w:w="100" w:type="dxa"/>
+                    <w:right w:w="100" w:type="dxa"/>
+                  </w:tcMar>
+                </w:tcPr>
+                <w:p>
+                  <w:pPr>
+                    <w:widowControl w:val="0"/>
+                    <w:numPr>
+                      <w:ilvl w:val="0"/>
+                      <w:numId w:val="1"/>
+                    </w:numPr>
+                    <w:spacing w:line="240" w:lineRule="auto"/>
+                    <w:ind w:left="340" w:hanging="270"/>
+                    <w:rPr>
+                      <w:i/>
+                      <w:color w:val="B7B7B7"/>
+                    </w:rPr>
+                  </w:pPr>
+                  <w:r>
+                    <w:rPr>
+                      <w:i/>
+                      <w:color w:val="B7B7B7"/>
+                    </w:rPr>
+                    <w:t>UI showing party score and lives</w:t>
+                  </w:r>
+                </w:p>
+              </w:tc>
+            </w:tr>
+          </w:tbl>
+          <w:p>
+            <w:pPr>
+              <w:widowControl w:val="0"/>
+              <w:spacing w:line="240" w:lineRule="auto"/>
+              <w:rPr>
+                <w:i/>
+                <w:color w:val="B7B7B7"/>
+                <w:sz w:val="12"/>
+                <w:szCs w:val="12"/>
+              </w:rPr>
+            </w:pPr>
+          </w:p>
+        </w:tc>
+        <w:tc>
+          <w:tcPr>
+            <w:tcW w:w="1455" w:type="dxa"/>
+            <w:shd w:val="clear" w:color="auto" w:fill="auto"/>
+            <w:tcMar>
+              <w:top w:w="100" w:type="dxa"/>
+              <w:left w:w="100" w:type="dxa"/>
+              <w:bottom w:w="100" w:type="dxa"/>
+              <w:right w:w="100" w:type="dxa"/>
+            </w:tcMar>
+            <w:vAlign w:val="center"/>
+          </w:tcPr>
+          <w:p>
+            <w:pPr>
+              <w:widowControl w:val="0"/>
+              <w:spacing w:line="240" w:lineRule="auto"/>
+              <w:rPr>
+                <w:i/>
+                <w:color w:val="B7B7B7"/>
+                <w:sz w:val="12"/>
+                <w:szCs w:val="12"/>
+              </w:rPr>
+            </w:pPr>
+          </w:p>
+          <w:tbl>
+            <w:tblPr>
+              <w:tblStyle w:val="aff4"/>
+              <w:tblW w:w="1255" w:type="dxa"/>
+              <w:tblBorders>
+                <w:top w:val="single" w:sz="8" w:space="0" w:color="B7B7B7"/>
+                <w:left w:val="single" w:sz="8" w:space="0" w:color="B7B7B7"/>
+                <w:bottom w:val="single" w:sz="8" w:space="0" w:color="B7B7B7"/>
+                <w:right w:val="single" w:sz="8" w:space="0" w:color="B7B7B7"/>
+                <w:insideH w:val="single" w:sz="8" w:space="0" w:color="B7B7B7"/>
+                <w:insideV w:val="single" w:sz="8" w:space="0" w:color="B7B7B7"/>
+              </w:tblBorders>
+              <w:tblLayout w:type="fixed"/>
+              <w:tblLook w:val="0600" w:firstRow="0" w:lastRow="0" w:firstColumn="0" w:lastColumn="0" w:noHBand="1" w:noVBand="1"/>
+            </w:tblPr>
+            <w:tblGrid>
+              <w:gridCol w:w="1255"/>
+            </w:tblGrid>
+            <w:tr>
+              <w:tc>
+                <w:tcPr>
+                  <w:tcW w:w="1255" w:type="dxa"/>
+                  <w:shd w:val="clear" w:color="auto" w:fill="auto"/>
+                  <w:tcMar>
+                    <w:top w:w="100" w:type="dxa"/>
+                    <w:left w:w="100" w:type="dxa"/>
+                    <w:bottom w:w="100" w:type="dxa"/>
+                    <w:right w:w="100" w:type="dxa"/>
+                  </w:tcMar>
+                </w:tcPr>
+                <w:p>
+                  <w:pPr>
+                    <w:widowControl w:val="0"/>
+                    <w:spacing w:line="240" w:lineRule="auto"/>
+                    <w:rPr>
+                      <w:i/>
+                    </w:rPr>
+                  </w:pPr>
+                  <w:r>
+                    <w:rPr>
+                      <w:i/>
+                      <w:color w:val="B7B7B7"/>
+                    </w:rPr>
+                    <w:t>mm/dd</w:t>
+                  </w:r>
+                </w:p>
+              </w:tc>
+            </w:tr>
+          </w:tbl>
+          <w:p>
+            <w:pPr>
+              <w:widowControl w:val="0"/>
+              <w:spacing w:line="240" w:lineRule="auto"/>
+              <w:rPr>
+                <w:i/>
+                <w:color w:val="B7B7B7"/>
+                <w:sz w:val="12"/>
+                <w:szCs w:val="12"/>
+              </w:rPr>
+            </w:pPr>
+          </w:p>
+        </w:tc>
+      </w:tr>
+      <w:tr>
+        <w:tc>
+          <w:tcPr>
+            <w:tcW w:w="1410" w:type="dxa"/>
+            <w:shd w:val="clear" w:color="auto" w:fill="F3F3F3"/>
+            <w:tcMar>
+              <w:top w:w="144" w:type="dxa"/>
+              <w:left w:w="144" w:type="dxa"/>
+              <w:bottom w:w="144" w:type="dxa"/>
+              <w:right w:w="144" w:type="dxa"/>
+            </w:tcMar>
+            <w:vAlign w:val="center"/>
+          </w:tcPr>
+          <w:p>
+            <w:pPr>
+              <w:widowControl w:val="0"/>
+              <w:spacing w:line="240" w:lineRule="auto"/>
+              <w:jc w:val="right"/>
+              <w:rPr>
+                <w:b/>
+              </w:rPr>
+            </w:pPr>
+            <w:r>
+              <w:rPr>
+                <w:b/>
+              </w:rPr>
+              <w:t>#</w:t>
+            </w:r>
+            <w:r>
+              <w:rPr>
+                <w:b/>
+              </w:rPr>
+              <w:t>8</w:t>
+            </w:r>
+          </w:p>
+        </w:tc>
+        <w:tc>
+          <w:tcPr>
+            <w:tcW w:w="7215" w:type="dxa"/>
+            <w:shd w:val="clear" w:color="auto" w:fill="auto"/>
+            <w:tcMar>
+              <w:top w:w="100" w:type="dxa"/>
+              <w:left w:w="100" w:type="dxa"/>
+              <w:bottom w:w="100" w:type="dxa"/>
+              <w:right w:w="100" w:type="dxa"/>
+            </w:tcMar>
+            <w:vAlign w:val="center"/>
+          </w:tcPr>
+          <w:p>
+            <w:pPr>
+              <w:widowControl w:val="0"/>
+              <w:spacing w:line="240" w:lineRule="auto"/>
+              <w:rPr>
+                <w:i/>
+                <w:color w:val="B7B7B7"/>
+                <w:sz w:val="12"/>
+                <w:szCs w:val="12"/>
+              </w:rPr>
+            </w:pPr>
+          </w:p>
+          <w:tbl>
+            <w:tblPr>
+              <w:tblStyle w:val="aff3"/>
+              <w:tblW w:w="7015" w:type="dxa"/>
+              <w:tblBorders>
+                <w:top w:val="single" w:sz="8" w:space="0" w:color="B7B7B7"/>
+                <w:left w:val="single" w:sz="8" w:space="0" w:color="B7B7B7"/>
+                <w:bottom w:val="single" w:sz="8" w:space="0" w:color="B7B7B7"/>
+                <w:right w:val="single" w:sz="8" w:space="0" w:color="B7B7B7"/>
+                <w:insideH w:val="single" w:sz="8" w:space="0" w:color="B7B7B7"/>
+                <w:insideV w:val="single" w:sz="8" w:space="0" w:color="B7B7B7"/>
+              </w:tblBorders>
+              <w:tblLayout w:type="fixed"/>
+              <w:tblLook w:val="0600" w:firstRow="0" w:lastRow="0" w:firstColumn="0" w:lastColumn="0" w:noHBand="1" w:noVBand="1"/>
+            </w:tblPr>
+            <w:tblGrid>
+              <w:gridCol w:w="7015"/>
+            </w:tblGrid>
+            <w:tr>
+              <w:tc>
+                <w:tcPr>
+                  <w:tcW w:w="7015" w:type="dxa"/>
+                  <w:shd w:val="clear" w:color="auto" w:fill="auto"/>
+                  <w:tcMar>
+                    <w:top w:w="100" w:type="dxa"/>
+                    <w:left w:w="100" w:type="dxa"/>
+                    <w:bottom w:w="100" w:type="dxa"/>
+                    <w:right w:w="100" w:type="dxa"/>
+                  </w:tcMar>
+                </w:tcPr>
+                <w:p>
+                  <w:pPr>
+                    <w:widowControl w:val="0"/>
+                    <w:numPr>
+                      <w:ilvl w:val="0"/>
+                      <w:numId w:val="1"/>
+                    </w:numPr>
+                    <w:spacing w:line="240" w:lineRule="auto"/>
+                    <w:ind w:left="340" w:hanging="270"/>
+                    <w:rPr>
+                      <w:i/>
+                      <w:color w:val="B7B7B7"/>
+                    </w:rPr>
+                  </w:pPr>
+                  <w:r>
+                    <w:rPr>
+                      <w:i/>
+                      <w:color w:val="B7B7B7"/>
+                    </w:rPr>
+                    <w:t xml:space="preserve">UI showing start </w:t>
+                  </w:r>
+                  <w:r>
+                    <w:rPr>
+                      <w:i/>
+                      <w:color w:val="B7B7B7"/>
+                    </w:rPr>
+                    <w:t>screen</w:t>
+                  </w:r>
+                  <w:r>
+                    <w:rPr>
+                      <w:i/>
+                      <w:color w:val="B7B7B7"/>
+                    </w:rPr>
+                    <w:t xml:space="preserve"> and </w:t>
+                  </w:r>
+                  <w:r>
+                    <w:rPr>
+                      <w:i/>
+                      <w:color w:val="B7B7B7"/>
+                    </w:rPr>
+                    <w:t>game end screen</w:t>
+                  </w:r>
+                </w:p>
+              </w:tc>
+            </w:tr>
+          </w:tbl>
+          <w:p>
+            <w:pPr>
+              <w:widowControl w:val="0"/>
+              <w:spacing w:line="240" w:lineRule="auto"/>
+              <w:rPr>
+                <w:i/>
+                <w:color w:val="B7B7B7"/>
+                <w:sz w:val="12"/>
+                <w:szCs w:val="12"/>
+              </w:rPr>
+            </w:pPr>
+          </w:p>
+        </w:tc>
+        <w:tc>
+          <w:tcPr>
+            <w:tcW w:w="1455" w:type="dxa"/>
+            <w:shd w:val="clear" w:color="auto" w:fill="auto"/>
+            <w:tcMar>
+              <w:top w:w="100" w:type="dxa"/>
+              <w:left w:w="100" w:type="dxa"/>
+              <w:bottom w:w="100" w:type="dxa"/>
+              <w:right w:w="100" w:type="dxa"/>
+            </w:tcMar>
+            <w:vAlign w:val="center"/>
+          </w:tcPr>
+          <w:p>
+            <w:pPr>
+              <w:widowControl w:val="0"/>
+              <w:spacing w:line="240" w:lineRule="auto"/>
+              <w:rPr>
+                <w:i/>
+                <w:color w:val="B7B7B7"/>
+                <w:sz w:val="12"/>
+                <w:szCs w:val="12"/>
+              </w:rPr>
+            </w:pPr>
+          </w:p>
+          <w:tbl>
+            <w:tblPr>
+              <w:tblStyle w:val="aff4"/>
+              <w:tblW w:w="1255" w:type="dxa"/>
+              <w:tblBorders>
+                <w:top w:val="single" w:sz="8" w:space="0" w:color="B7B7B7"/>
+                <w:left w:val="single" w:sz="8" w:space="0" w:color="B7B7B7"/>
+                <w:bottom w:val="single" w:sz="8" w:space="0" w:color="B7B7B7"/>
+                <w:right w:val="single" w:sz="8" w:space="0" w:color="B7B7B7"/>
+                <w:insideH w:val="single" w:sz="8" w:space="0" w:color="B7B7B7"/>
+                <w:insideV w:val="single" w:sz="8" w:space="0" w:color="B7B7B7"/>
+              </w:tblBorders>
+              <w:tblLayout w:type="fixed"/>
+              <w:tblLook w:val="0600" w:firstRow="0" w:lastRow="0" w:firstColumn="0" w:lastColumn="0" w:noHBand="1" w:noVBand="1"/>
+            </w:tblPr>
+            <w:tblGrid>
+              <w:gridCol w:w="1255"/>
+            </w:tblGrid>
+            <w:tr>
+              <w:tc>
+                <w:tcPr>
+                  <w:tcW w:w="1255" w:type="dxa"/>
+                  <w:shd w:val="clear" w:color="auto" w:fill="auto"/>
+                  <w:tcMar>
+                    <w:top w:w="100" w:type="dxa"/>
+                    <w:left w:w="100" w:type="dxa"/>
+                    <w:bottom w:w="100" w:type="dxa"/>
+                    <w:right w:w="100" w:type="dxa"/>
+                  </w:tcMar>
+                </w:tcPr>
+                <w:p>
+                  <w:pPr>
+                    <w:widowControl w:val="0"/>
+                    <w:spacing w:line="240" w:lineRule="auto"/>
+                    <w:rPr>
+                      <w:i/>
+                    </w:rPr>
+                  </w:pPr>
+                  <w:r>
+                    <w:rPr>
+                      <w:i/>
+                      <w:color w:val="B7B7B7"/>
+                    </w:rPr>
+                    <w:t>mm/dd</w:t>
+                  </w:r>
                 </w:p>
               </w:tc>
             </w:tr>
@@ -4121,7 +4880,7 @@
                       <w:i/>
                       <w:color w:val="B7B7B7"/>
                     </w:rPr>
-                    <w:t>Feature on backlog - not a part of the minimum viable product</w:t>
+                    <w:t xml:space="preserve">Sound effect of changing player weapon </w:t>
                   </w:r>
                 </w:p>
                 <w:p>
@@ -4143,7 +4902,7 @@
                       <w:i/>
                       <w:color w:val="B7B7B7"/>
                     </w:rPr>
-                    <w:t>Feature on backlog - not a part of the minimum viable product</w:t>
+                    <w:t>Animation of changing player weapon</w:t>
                   </w:r>
                 </w:p>
                 <w:p>
@@ -4165,7 +4924,73 @@
                       <w:i/>
                       <w:color w:val="B7B7B7"/>
                     </w:rPr>
-                    <w:t>Feature on backlog - not a part of the minimum viable product</w:t>
+                    <w:t>Live Boost when 3 same parties played right</w:t>
+                  </w:r>
+                </w:p>
+                <w:p>
+                  <w:pPr>
+                    <w:widowControl w:val="0"/>
+                    <w:numPr>
+                      <w:ilvl w:val="0"/>
+                      <w:numId w:val="1"/>
+                    </w:numPr>
+                    <w:spacing w:line="240" w:lineRule="auto"/>
+                    <w:ind w:left="340" w:hanging="270"/>
+                    <w:rPr>
+                      <w:i/>
+                      <w:color w:val="B7B7B7"/>
+                    </w:rPr>
+                  </w:pPr>
+                  <w:r>
+                    <w:rPr>
+                      <w:i/>
+                      <w:color w:val="B7B7B7"/>
+                    </w:rPr>
+                    <w:t>Super boost when 5 same parties played right</w:t>
+                  </w:r>
+                </w:p>
+                <w:p>
+                  <w:pPr>
+                    <w:widowControl w:val="0"/>
+                    <w:numPr>
+                      <w:ilvl w:val="0"/>
+                      <w:numId w:val="1"/>
+                    </w:numPr>
+                    <w:spacing w:line="240" w:lineRule="auto"/>
+                    <w:ind w:left="340" w:hanging="270"/>
+                    <w:rPr>
+                      <w:i/>
+                      <w:color w:val="B7B7B7"/>
+                    </w:rPr>
+                  </w:pPr>
+                  <w:r>
+                    <w:rPr>
+                      <w:i/>
+                      <w:color w:val="B7B7B7"/>
+                    </w:rPr>
+                    <w:t>Player could stop game by pressing pause button</w:t>
+                  </w:r>
+                </w:p>
+                <w:p>
+                  <w:pPr>
+                    <w:widowControl w:val="0"/>
+                    <w:numPr>
+                      <w:ilvl w:val="0"/>
+                      <w:numId w:val="1"/>
+                    </w:numPr>
+                    <w:spacing w:line="240" w:lineRule="auto"/>
+                    <w:ind w:left="340" w:hanging="270"/>
+                    <w:rPr>
+                      <w:i/>
+                      <w:color w:val="B7B7B7"/>
+                    </w:rPr>
+                  </w:pPr>
+                  <w:r>
+                    <w:rPr>
+                      <w:i/>
+                      <w:color w:val="B7B7B7"/>
+                    </w:rPr>
+                    <w:t>Player could change weapon by pressing icons on screen</w:t>
                   </w:r>
                 </w:p>
               </w:tc>
@@ -4251,17 +5076,8 @@
                       <w:i/>
                       <w:color w:val="B7B7B7"/>
                     </w:rPr>
-                    <w:t>mm/</w:t>
+                    <w:t>mm/dd</w:t>
                   </w:r>
-                  <w:proofErr w:type="spellStart"/>
-                  <w:r>
-                    <w:rPr>
-                      <w:i/>
-                      <w:color w:val="B7B7B7"/>
-                    </w:rPr>
-                    <w:t>dd</w:t>
-                  </w:r>
-                  <w:proofErr w:type="spellEnd"/>
                 </w:p>
               </w:tc>
             </w:tr>
@@ -4294,81 +5110,42 @@
       </w:r>
     </w:p>
     <w:p>
-      <w:bookmarkStart w:id="13" w:name="_GoBack"/>
-      <w:bookmarkEnd w:id="13"/>
       <w:r>
-        <w:rPr>
-          <w:noProof/>
-        </w:rPr>
-        <mc:AlternateContent>
-          <mc:Choice Requires="wps">
-            <w:drawing>
-              <wp:inline distT="114300" distB="114300" distL="114300" distR="114300" wp14:anchorId="432CA712" wp14:editId="747C739A">
-                <wp:extent cx="6400800" cy="3123663"/>
-                <wp:effectExtent l="0" t="0" r="12700" b="13335"/>
-                <wp:docPr id="1" name="Rectangle 1"/>
-                <wp:cNvGraphicFramePr/>
-                <a:graphic xmlns:a="http://schemas.openxmlformats.org/drawingml/2006/main">
-                  <a:graphicData uri="http://schemas.microsoft.com/office/word/2010/wordprocessingShape">
-                    <wps:wsp>
-                      <wps:cNvSpPr/>
-                      <wps:spPr>
-                        <a:xfrm>
-                          <a:off x="59000" y="88500"/>
-                          <a:ext cx="6736800" cy="3274800"/>
-                        </a:xfrm>
-                        <a:prstGeom prst="rect">
-                          <a:avLst/>
-                        </a:prstGeom>
-                        <a:solidFill>
-                          <a:srgbClr val="F3F3F3"/>
-                        </a:solidFill>
-                        <a:ln w="9525" cap="flat" cmpd="sng">
-                          <a:solidFill>
-                            <a:srgbClr val="D9D9D9"/>
-                          </a:solidFill>
-                          <a:prstDash val="solid"/>
-                          <a:round/>
-                          <a:headEnd type="none" w="sm" len="sm"/>
-                          <a:tailEnd type="none" w="sm" len="sm"/>
-                        </a:ln>
-                      </wps:spPr>
-                      <wps:txbx>
-                        <w:txbxContent>
-                          <w:p>
-                            <w:pPr>
-                              <w:spacing w:line="240" w:lineRule="auto"/>
-                              <w:textDirection w:val="btLr"/>
-                            </w:pPr>
-                          </w:p>
-                        </w:txbxContent>
-                      </wps:txbx>
-                      <wps:bodyPr spcFirstLastPara="1" wrap="square" lIns="91425" tIns="91425" rIns="91425" bIns="91425" anchor="ctr" anchorCtr="0"/>
-                    </wps:wsp>
-                  </a:graphicData>
-                </a:graphic>
-              </wp:inline>
-            </w:drawing>
-          </mc:Choice>
-          <mc:Fallback>
-            <w:pict>
-              <v:rect w14:anchorId="432CA712" id="Rectangle 1" o:spid="_x0000_s1026" style="width:7in;height:245.95pt;visibility:visible;mso-wrap-style:square;mso-left-percent:-10001;mso-top-percent:-10001;mso-position-horizontal:absolute;mso-position-horizontal-relative:char;mso-position-vertical:absolute;mso-position-vertical-relative:line;mso-left-percent:-10001;mso-top-percent:-10001;v-text-anchor:middle" o:gfxdata="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" fillcolor="#f3f3f3" strokecolor="#d9d9d9">
-                <v:stroke startarrowwidth="narrow" startarrowlength="short" endarrowwidth="narrow" endarrowlength="short" joinstyle="round"/>
-                <v:textbox inset="2.53958mm,2.53958mm,2.53958mm,2.53958mm">
-                  <w:txbxContent>
-                    <w:p>
-                      <w:pPr>
-                        <w:spacing w:line="240" w:lineRule="auto"/>
-                        <w:textDirection w:val="btLr"/>
-                      </w:pPr>
-                    </w:p>
-                  </w:txbxContent>
-                </v:textbox>
-                <w10:anchorlock/>
-              </v:rect>
-            </w:pict>
-          </mc:Fallback>
-        </mc:AlternateContent>
+        <w:drawing>
+          <wp:inline distT="0" distB="0" distL="0" distR="0" wp14:anchorId="48CDBF4E" wp14:editId="721EAB38">
+            <wp:extent cx="6400800" cy="4494530"/>
+            <wp:effectExtent l="0" t="0" r="0" b="1270"/>
+            <wp:docPr id="1" name="Picture 1"/>
+            <wp:cNvGraphicFramePr>
+              <a:graphicFrameLocks xmlns:a="http://schemas.openxmlformats.org/drawingml/2006/main" noChangeAspect="1"/>
+            </wp:cNvGraphicFramePr>
+            <a:graphic xmlns:a="http://schemas.openxmlformats.org/drawingml/2006/main">
+              <a:graphicData uri="http://schemas.openxmlformats.org/drawingml/2006/picture">
+                <pic:pic xmlns:pic="http://schemas.openxmlformats.org/drawingml/2006/picture">
+                  <pic:nvPicPr>
+                    <pic:cNvPr id="1" name=""/>
+                    <pic:cNvPicPr/>
+                  </pic:nvPicPr>
+                  <pic:blipFill>
+                    <a:blip r:embed="rId5"/>
+                    <a:stretch>
+                      <a:fillRect/>
+                    </a:stretch>
+                  </pic:blipFill>
+                  <pic:spPr>
+                    <a:xfrm>
+                      <a:off x="0" y="0"/>
+                      <a:ext cx="6400800" cy="4494530"/>
+                    </a:xfrm>
+                    <a:prstGeom prst="rect">
+                      <a:avLst/>
+                    </a:prstGeom>
+                  </pic:spPr>
+                </pic:pic>
+              </a:graphicData>
+            </a:graphic>
+          </wp:inline>
+        </w:drawing>
       </w:r>
     </w:p>
     <w:sectPr>
@@ -4382,7 +5159,7 @@
 </file>
 
 <file path=word/numbering.xml><?xml version="1.0" encoding="utf-8"?>
-<w:numbering xmlns:wpc="http://schemas.microsoft.com/office/word/2010/wordprocessingCanvas" xmlns:cx="http://schemas.microsoft.com/office/drawing/2014/chartex" xmlns:cx1="http://schemas.microsoft.com/office/drawing/2015/9/8/chartex" xmlns:cx2="http://schemas.microsoft.com/office/drawing/2015/10/21/chartex" xmlns:cx3="http://schemas.microsoft.com/office/drawing/2016/5/9/chartex" xmlns:cx4="http://schemas.microsoft.com/office/drawing/2016/5/10/chartex" xmlns:cx5="http://schemas.microsoft.com/office/drawing/2016/5/11/chartex" xmlns:cx6="http://schemas.microsoft.com/office/drawing/2016/5/12/chartex" xmlns:cx7="http://schemas.microsoft.com/office/drawing/2016/5/13/chartex" xmlns:cx8="http://schemas.microsoft.com/office/drawing/2016/5/14/chartex" xmlns:mc="http://schemas.openxmlformats.org/markup-compatibility/2006" xmlns:aink="http://schemas.microsoft.com/office/drawing/2016/ink" xmlns:am3d="http://schemas.microsoft.com/office/drawing/2017/model3d" xmlns:o="urn:schemas-microsoft-com:office:office" xmlns:r="http://schemas.openxmlformats.org/officeDocument/2006/relationships" xmlns:m="http://schemas.openxmlformats.org/officeDocument/2006/math" xmlns:v="urn:schemas-microsoft-com:vml" xmlns:wp14="http://schemas.microsoft.com/office/word/2010/wordprocessingDrawing" xmlns:wp="http://schemas.openxmlformats.org/drawingml/2006/wordprocessingDrawing" xmlns:w10="urn:schemas-microsoft-com:office:word" xmlns:w="http://schemas.openxmlformats.org/wordprocessingml/2006/main" xmlns:w14="http://schemas.microsoft.com/office/word/2010/wordml" xmlns:w15="http://schemas.microsoft.com/office/word/2012/wordml" xmlns:w16cid="http://schemas.microsoft.com/office/word/2016/wordml/cid" xmlns:w16se="http://schemas.microsoft.com/office/word/2015/wordml/symex" xmlns:wpg="http://schemas.microsoft.com/office/word/2010/wordprocessingGroup" xmlns:wpi="http://schemas.microsoft.com/office/word/2010/wordprocessingInk" xmlns:wne="http://schemas.microsoft.com/office/word/2006/wordml" xmlns:wps="http://schemas.microsoft.com/office/word/2010/wordprocessingShape" mc:Ignorable="w14 w15 w16se w16cid wp14">
+<w:numbering xmlns:wpc="http://schemas.microsoft.com/office/word/2010/wordprocessingCanvas" xmlns:cx="http://schemas.microsoft.com/office/drawing/2014/chartex" xmlns:cx1="http://schemas.microsoft.com/office/drawing/2015/9/8/chartex" xmlns:cx2="http://schemas.microsoft.com/office/drawing/2015/10/21/chartex" xmlns:cx3="http://schemas.microsoft.com/office/drawing/2016/5/9/chartex" xmlns:cx4="http://schemas.microsoft.com/office/drawing/2016/5/10/chartex" xmlns:cx5="http://schemas.microsoft.com/office/drawing/2016/5/11/chartex" xmlns:cx6="http://schemas.microsoft.com/office/drawing/2016/5/12/chartex" xmlns:cx7="http://schemas.microsoft.com/office/drawing/2016/5/13/chartex" xmlns:cx8="http://schemas.microsoft.com/office/drawing/2016/5/14/chartex" xmlns:mc="http://schemas.openxmlformats.org/markup-compatibility/2006" xmlns:aink="http://schemas.microsoft.com/office/drawing/2016/ink" xmlns:am3d="http://schemas.microsoft.com/office/drawing/2017/model3d" xmlns:o="urn:schemas-microsoft-com:office:office" xmlns:r="http://schemas.openxmlformats.org/officeDocument/2006/relationships" xmlns:m="http://schemas.openxmlformats.org/officeDocument/2006/math" xmlns:v="urn:schemas-microsoft-com:vml" xmlns:wp14="http://schemas.microsoft.com/office/word/2010/wordprocessingDrawing" xmlns:wp="http://schemas.openxmlformats.org/drawingml/2006/wordprocessingDrawing" xmlns:w10="urn:schemas-microsoft-com:office:word" xmlns:w="http://schemas.openxmlformats.org/wordprocessingml/2006/main" xmlns:w14="http://schemas.microsoft.com/office/word/2010/wordml" xmlns:w15="http://schemas.microsoft.com/office/word/2012/wordml" xmlns:w16cex="http://schemas.microsoft.com/office/word/2018/wordml/cex" xmlns:w16cid="http://schemas.microsoft.com/office/word/2016/wordml/cid" xmlns:w16="http://schemas.microsoft.com/office/word/2018/wordml" xmlns:w16sdtdh="http://schemas.microsoft.com/office/word/2020/wordml/sdtdatahash" xmlns:w16se="http://schemas.microsoft.com/office/word/2015/wordml/symex" xmlns:wpg="http://schemas.microsoft.com/office/word/2010/wordprocessingGroup" xmlns:wpi="http://schemas.microsoft.com/office/word/2010/wordprocessingInk" xmlns:wne="http://schemas.microsoft.com/office/word/2006/wordml" xmlns:wps="http://schemas.microsoft.com/office/word/2010/wordprocessingShape" mc:Ignorable="w14 w15 w16se w16cid w16 w16cex w16sdtdh wp14">
   <w:abstractNum w:abstractNumId="0" w15:restartNumberingAfterBreak="0">
     <w:nsid w:val="290E3C93"/>
     <w:multiLevelType w:val="multilevel"/>
@@ -4503,7 +5280,7 @@
 </file>
 
 <file path=word/styles.xml><?xml version="1.0" encoding="utf-8"?>
-<w:styles xmlns:mc="http://schemas.openxmlformats.org/markup-compatibility/2006" xmlns:r="http://schemas.openxmlformats.org/officeDocument/2006/relationships" xmlns:w="http://schemas.openxmlformats.org/wordprocessingml/2006/main" xmlns:w14="http://schemas.microsoft.com/office/word/2010/wordml" xmlns:w15="http://schemas.microsoft.com/office/word/2012/wordml" xmlns:w16cid="http://schemas.microsoft.com/office/word/2016/wordml/cid" xmlns:w16se="http://schemas.microsoft.com/office/word/2015/wordml/symex" mc:Ignorable="w14 w15 w16se w16cid">
+<w:styles xmlns:mc="http://schemas.openxmlformats.org/markup-compatibility/2006" xmlns:r="http://schemas.openxmlformats.org/officeDocument/2006/relationships" xmlns:w="http://schemas.openxmlformats.org/wordprocessingml/2006/main" xmlns:w14="http://schemas.microsoft.com/office/word/2010/wordml" xmlns:w15="http://schemas.microsoft.com/office/word/2012/wordml" xmlns:w16cex="http://schemas.microsoft.com/office/word/2018/wordml/cex" xmlns:w16cid="http://schemas.microsoft.com/office/word/2016/wordml/cid" xmlns:w16="http://schemas.microsoft.com/office/word/2018/wordml" xmlns:w16sdtdh="http://schemas.microsoft.com/office/word/2020/wordml/sdtdatahash" xmlns:w16se="http://schemas.microsoft.com/office/word/2015/wordml/symex" mc:Ignorable="w14 w15 w16se w16cid w16 w16cex w16sdtdh">
   <w:docDefaults>
     <w:rPrDefault>
       <w:rPr>

</xml_diff>